<commit_message>
add notes on redis and how to setup on unix
</commit_message>
<xml_diff>
--- a/General CS/Services.docx
+++ b/General CS/Services.docx
@@ -1127,14 +1127,10 @@
     <w:p/>
     <w:p>
       <w:r>
-        <w:t>Clone rails app and setup, then navigate to the root directory and create bin stubs for the puma application server using:</w:t>
-      </w:r>
-    </w:p>
-    <w:p/>
-    <w:p>
-      <w:r>
-        <w:tab/>
-        <w:t>bundle binstubs puma --path ./sbin</w:t>
+        <w:t>Clone rails app and setup, then navigate to the root directory</w:t>
+      </w:r>
+      <w:r>
+        <w:t>:</w:t>
       </w:r>
     </w:p>
     <w:p/>

</xml_diff>